<commit_message>
chore: Add custom_alog.py and related files
</commit_message>
<xml_diff>
--- a/מסמך איפון.docx
+++ b/מסמך איפון.docx
@@ -373,15 +373,6 @@
           <w:lang w:val="en-US"/>
         </w:rPr>
       </w:pPr>
-    </w:p>
-    <w:p>
-      <w:pPr>
-        <w:bidi/>
-        <w:rPr>
-          <w:rtl/>
-          <w:lang w:val="en-US"/>
-        </w:rPr>
-      </w:pPr>
       <w:r>
         <w:rPr>
           <w:rFonts w:hint="cs"/>
@@ -463,7 +454,7 @@
           <w:lang w:val="en-US"/>
         </w:rPr>
       </w:pPr>
-      <w:hyperlink r:id="rId4" w:history="1">
+      <w:hyperlink r:id="rId5" w:history="1">
         <w:r>
           <w:rPr>
             <w:rStyle w:val="Hyperlink"/>
@@ -487,61 +478,57 @@
           <w:rtl/>
           <w:lang w:val="en-US"/>
         </w:rPr>
+        <w:t xml:space="preserve">בסיס נתונים זה יאפשר לנו לבדוק את הפתרונות שלנו לעומת הפתרונות האידאלים. </w:t>
+      </w:r>
+    </w:p>
+    <w:p>
+      <w:pPr>
+        <w:bidi/>
+        <w:rPr>
+          <w:rtl/>
+          <w:lang w:val="en-US"/>
+        </w:rPr>
+      </w:pPr>
+      <w:r>
+        <w:rPr>
+          <w:rFonts w:hint="cs"/>
+          <w:rtl/>
+          <w:lang w:val="en-US"/>
+        </w:rPr>
         <w:lastRenderedPageBreak/>
-        <w:t xml:space="preserve">בסיס נתונים זה יאפשר לנו לבדוק את הפתרונות שלנו לעומת הפתרונות האידאלים. </w:t>
-      </w:r>
-    </w:p>
-    <w:p>
-      <w:pPr>
-        <w:bidi/>
-        <w:rPr>
-          <w:rtl/>
-          <w:lang w:val="en-US"/>
-        </w:rPr>
-      </w:pPr>
-      <w:r>
-        <w:rPr>
-          <w:rFonts w:hint="cs"/>
-          <w:rtl/>
-          <w:lang w:val="en-US"/>
-        </w:rPr>
         <w:t xml:space="preserve">במחקר 2, טוענים אשר </w:t>
       </w:r>
-      <w:proofErr w:type="spellStart"/>
-      <w:r>
-        <w:rPr>
-          <w:rFonts w:hint="cs"/>
-          <w:rtl/>
-          <w:lang w:val="en-US"/>
-        </w:rPr>
-        <w:t>גירסא</w:t>
-      </w:r>
-      <w:proofErr w:type="spellEnd"/>
-      <w:r>
-        <w:rPr>
-          <w:rFonts w:hint="cs"/>
-          <w:rtl/>
-          <w:lang w:val="en-US"/>
-        </w:rPr>
-        <w:t xml:space="preserve"> משופרת של k-</w:t>
-      </w:r>
-      <w:proofErr w:type="spellStart"/>
-      <w:r>
-        <w:rPr>
-          <w:rFonts w:hint="cs"/>
-          <w:rtl/>
-          <w:lang w:val="en-US"/>
-        </w:rPr>
-        <w:t>means</w:t>
-      </w:r>
-      <w:proofErr w:type="spellEnd"/>
-      <w:r>
-        <w:rPr>
-          <w:rFonts w:hint="cs"/>
-          <w:rtl/>
-          <w:lang w:val="en-US"/>
-        </w:rPr>
-        <w:t xml:space="preserve"> מביא לתוצאה הטובה ביותר, (כתבה 2, עמוד 5)</w:t>
+      <w:r>
+        <w:rPr>
+          <w:rFonts w:hint="cs"/>
+          <w:rtl/>
+          <w:lang w:val="en-US"/>
+        </w:rPr>
+        <w:t>גרסה</w:t>
+      </w:r>
+      <w:r>
+        <w:rPr>
+          <w:rFonts w:hint="cs"/>
+          <w:rtl/>
+          <w:lang w:val="en-US"/>
+        </w:rPr>
+        <w:t xml:space="preserve"> משופרת של k-means מביא לתוצאה הטובה ביותר</w:t>
+      </w:r>
+      <w:r>
+        <w:rPr>
+          <w:rFonts w:hint="cs"/>
+          <w:rtl/>
+          <w:lang w:val="en-US"/>
+        </w:rPr>
+        <w:t xml:space="preserve"> מבין האופציות הבאות</w:t>
+      </w:r>
+      <w:r>
+        <w:rPr>
+          <w:rFonts w:hint="cs"/>
+          <w:rtl/>
+          <w:lang w:val="en-US"/>
+        </w:rPr>
+        <w:t>, (כתבה 2, עמוד 5)</w:t>
       </w:r>
     </w:p>
     <w:p>
@@ -582,7 +569,7 @@
                     <pic:cNvPicPr/>
                   </pic:nvPicPr>
                   <pic:blipFill>
-                    <a:blip r:embed="rId5" cstate="print">
+                    <a:blip r:embed="rId6" cstate="print">
                       <a:extLst>
                         <a:ext uri="{28A0092B-C50C-407E-A947-70E740481C1C}">
                           <a14:useLocalDpi xmlns:a14="http://schemas.microsoft.com/office/drawing/2010/main" val="0"/>
@@ -613,25 +600,199 @@
       <w:pPr>
         <w:bidi/>
         <w:rPr>
-          <w:rFonts w:hint="cs"/>
-          <w:rtl/>
-          <w:lang w:val="en-US"/>
-        </w:rPr>
-      </w:pPr>
-    </w:p>
-    <w:p>
-      <w:pPr>
-        <w:bidi/>
-        <w:rPr>
-          <w:rFonts w:hint="cs"/>
-          <w:rtl/>
-          <w:lang w:val="en-US"/>
-        </w:rPr>
-      </w:pPr>
-      <w:r>
-        <w:rPr>
-          <w:rFonts w:hint="cs"/>
-          <w:rtl/>
+          <w:rtl/>
+          <w:lang w:val="en-US"/>
+        </w:rPr>
+      </w:pPr>
+      <w:r>
+        <w:rPr>
+          <w:rFonts w:hint="cs"/>
+          <w:rtl/>
+          <w:lang w:val="en-US"/>
+        </w:rPr>
+        <w:t>יש לציין ש</w:t>
+      </w:r>
+      <w:r>
+        <w:rPr>
+          <w:rFonts w:hint="cs"/>
+          <w:rtl/>
+          <w:lang w:val="en-US"/>
+        </w:rPr>
+        <w:t xml:space="preserve">כיום החברה שאנחנו בקשר איתה משתמש </w:t>
+      </w:r>
+      <w:r>
+        <w:rPr>
+          <w:rFonts w:hint="cs"/>
+          <w:rtl/>
+          <w:lang w:val="en-US"/>
+        </w:rPr>
+        <w:t>בגרסה</w:t>
+      </w:r>
+      <w:r>
+        <w:rPr>
+          <w:rFonts w:hint="cs"/>
+          <w:rtl/>
+          <w:lang w:val="en-US"/>
+        </w:rPr>
+        <w:t xml:space="preserve"> משופרת של k-means. </w:t>
+      </w:r>
+    </w:p>
+    <w:p>
+      <w:pPr>
+        <w:bidi/>
+        <w:rPr>
+          <w:lang w:val="en-US"/>
+        </w:rPr>
+      </w:pPr>
+      <w:r>
+        <w:rPr>
+          <w:rFonts w:hint="cs"/>
+          <w:rtl/>
+          <w:lang w:val="en-US"/>
+        </w:rPr>
+        <w:t xml:space="preserve">שזה אומר שבאופן יחסי הם בזמן שהוא אמור להיות לא גבוהה ביחס לכמות האופטימיזציה שמבצעים, </w:t>
+      </w:r>
+    </w:p>
+    <w:p>
+      <w:pPr>
+        <w:rPr>
+          <w:lang w:val="en-US"/>
+        </w:rPr>
+      </w:pPr>
+    </w:p>
+    <w:p>
+      <w:pPr>
+        <w:jc w:val="right"/>
+        <w:rPr>
+          <w:b/>
+          <w:bCs/>
+          <w:rtl/>
+          <w:lang w:val="en-US"/>
+        </w:rPr>
+      </w:pPr>
+      <w:r>
+        <w:rPr>
+          <w:rFonts w:hint="cs"/>
+          <w:b/>
+          <w:bCs/>
+          <w:rtl/>
+          <w:lang w:val="en-US"/>
+        </w:rPr>
+        <w:t xml:space="preserve">תהליך הליקוט: </w:t>
+      </w:r>
+    </w:p>
+    <w:p>
+      <w:pPr>
+        <w:jc w:val="right"/>
+        <w:rPr>
+          <w:rtl/>
+          <w:lang w:val="en-US"/>
+        </w:rPr>
+      </w:pPr>
+      <w:r>
+        <w:rPr>
+          <w:rFonts w:hint="cs"/>
+          <w:rtl/>
+          <w:lang w:val="en-US"/>
+        </w:rPr>
+        <w:t xml:space="preserve">נסביר את התהליך, </w:t>
+      </w:r>
+      <w:r>
+        <w:rPr>
+          <w:rFonts w:hint="cs"/>
+          <w:rtl/>
+          <w:lang w:val="en-US"/>
+        </w:rPr>
+        <w:t xml:space="preserve">תהליך הליקוט הינו תהליך שמגיע בכל מיני דרכים, תלוי מאוד באופי העסק. </w:t>
+      </w:r>
+    </w:p>
+    <w:p>
+      <w:pPr>
+        <w:jc w:val="right"/>
+        <w:rPr>
+          <w:rtl/>
+          <w:lang w:val="en-US"/>
+        </w:rPr>
+      </w:pPr>
+      <w:r>
+        <w:rPr>
+          <w:rFonts w:hint="cs"/>
+          <w:rtl/>
+          <w:lang w:val="en-US"/>
+        </w:rPr>
+        <w:t xml:space="preserve">בכול העסקים כאשר מדברים על ליקוט מדובר על לקיחת מוצר או מוצרים מהמחסן או מחסנים על מנת לשלוח אותם בדרך כזו או אחרת ללקוח. </w:t>
+      </w:r>
+    </w:p>
+    <w:p>
+      <w:pPr>
+        <w:jc w:val="right"/>
+        <w:rPr>
+          <w:rtl/>
+          <w:lang w:val="en-US"/>
+        </w:rPr>
+      </w:pPr>
+      <w:r>
+        <w:rPr>
+          <w:rFonts w:hint="cs"/>
+          <w:rtl/>
+          <w:lang w:val="en-US"/>
+        </w:rPr>
+        <w:t xml:space="preserve">עכשיו בכל עסק תהליך הליקוט עובד בצורה קצת שונה, אם העסק עוסק בהזמנות בזמן אמת, האם הוא אוגר הזמנות, זמן אספקה, ימי אספקה </w:t>
+      </w:r>
+      <w:proofErr w:type="spellStart"/>
+      <w:r>
+        <w:rPr>
+          <w:rFonts w:hint="cs"/>
+          <w:rtl/>
+          <w:lang w:val="en-US"/>
+        </w:rPr>
+        <w:t>וכו</w:t>
+      </w:r>
+      <w:proofErr w:type="spellEnd"/>
+      <w:r>
+        <w:rPr>
+          <w:rFonts w:hint="cs"/>
+          <w:rtl/>
+          <w:lang w:val="en-US"/>
+        </w:rPr>
+        <w:t xml:space="preserve">. </w:t>
+      </w:r>
+    </w:p>
+    <w:p>
+      <w:pPr>
+        <w:jc w:val="right"/>
+        <w:rPr>
+          <w:rtl/>
+          <w:lang w:val="en-US"/>
+        </w:rPr>
+      </w:pPr>
+      <w:r>
+        <w:rPr>
+          <w:rFonts w:hint="cs"/>
+          <w:rtl/>
+          <w:lang w:val="en-US"/>
+        </w:rPr>
+        <w:t>(דורש להסביר שהבדל זה מביא לקושי בבחינה של ההבדלים בין הביצועים של האלגוריתמים)</w:t>
+      </w:r>
+    </w:p>
+    <w:p>
+      <w:pPr>
+        <w:jc w:val="right"/>
+        <w:rPr>
+          <w:rtl/>
+          <w:lang w:val="en-US"/>
+        </w:rPr>
+      </w:pPr>
+      <w:r>
+        <w:rPr>
+          <w:rFonts w:hint="cs"/>
+          <w:rtl/>
+          <w:lang w:val="en-US"/>
+        </w:rPr>
+        <w:t>בחברה שלנו</w:t>
+      </w:r>
+      <w:r>
+        <w:rPr>
           <w:lang w:val="en-US"/>
         </w:rPr>
         <w:t xml:space="preserve"> </w:t>
@@ -639,28 +800,1756 @@
     </w:p>
     <w:p>
       <w:pPr>
-        <w:bidi/>
-        <w:rPr>
-          <w:lang w:val="en-US"/>
-        </w:rPr>
-      </w:pPr>
-    </w:p>
-    <w:p>
-      <w:pPr>
-        <w:rPr>
-          <w:lang w:val="en-US"/>
-        </w:rPr>
-      </w:pPr>
-    </w:p>
-    <w:p>
-      <w:pPr>
-        <w:bidi/>
-        <w:rPr>
-          <w:rFonts w:hint="cs"/>
-          <w:rtl/>
-          <w:lang w:val="en-US"/>
-        </w:rPr>
-      </w:pPr>
+        <w:jc w:val="right"/>
+        <w:rPr>
+          <w:rtl/>
+          <w:lang w:val="en-US"/>
+        </w:rPr>
+      </w:pPr>
+      <w:r>
+        <w:rPr>
+          <w:rFonts w:hint="cs"/>
+          <w:rtl/>
+          <w:lang w:val="en-US"/>
+        </w:rPr>
+        <w:t xml:space="preserve">המקרה שבה אנחנו מסתכלים הוא על הזמנות, אשר אינם פועלות בזמן אמת, אלא נאגרות ברמת היום (שזה אומר שכל יום עובדים על ההזמנות של היום שלפניו). </w:t>
+      </w:r>
+    </w:p>
+    <w:p>
+      <w:pPr>
+        <w:jc w:val="right"/>
+        <w:rPr>
+          <w:rtl/>
+          <w:lang w:val="en-US"/>
+        </w:rPr>
+      </w:pPr>
+      <w:r>
+        <w:rPr>
+          <w:rFonts w:hint="cs"/>
+          <w:rtl/>
+          <w:lang w:val="en-US"/>
+        </w:rPr>
+        <w:t xml:space="preserve">המקרה שלנו הוא ליקוט על ידי בני אדם, המחסן בנוי בצורת ״ח״ , </w:t>
+      </w:r>
+      <w:r>
+        <w:rPr>
+          <w:rFonts w:hint="cs"/>
+          <w:rtl/>
+          <w:lang w:val="en-US"/>
+        </w:rPr>
+        <w:t>ללא מעברים (מסדרונות),</w:t>
+      </w:r>
+      <w:r>
+        <w:rPr>
+          <w:rFonts w:hint="cs"/>
+          <w:rtl/>
+          <w:lang w:val="en-US"/>
+        </w:rPr>
+        <w:t xml:space="preserve"> במהלך המחסן. </w:t>
+      </w:r>
+    </w:p>
+    <w:p>
+      <w:pPr>
+        <w:jc w:val="right"/>
+        <w:rPr>
+          <w:b/>
+          <w:bCs/>
+          <w:rtl/>
+          <w:lang w:val="en-US"/>
+        </w:rPr>
+      </w:pPr>
+      <w:r>
+        <w:rPr>
+          <w:rFonts w:hint="cs"/>
+          <w:b/>
+          <w:bCs/>
+          <w:rtl/>
+          <w:lang w:val="en-US"/>
+        </w:rPr>
+        <w:t>הפתרון של היום</w:t>
+      </w:r>
+    </w:p>
+    <w:p>
+      <w:pPr>
+        <w:jc w:val="right"/>
+        <w:rPr>
+          <w:rtl/>
+          <w:lang w:val="en-US"/>
+        </w:rPr>
+      </w:pPr>
+      <w:r>
+        <w:rPr>
+          <w:rFonts w:hint="cs"/>
+          <w:rtl/>
+          <w:lang w:val="en-US"/>
+        </w:rPr>
+        <w:t>כיום הפתרון שהם מבצעים הינו גרס</w:t>
+      </w:r>
+      <w:r>
+        <w:rPr>
+          <w:rFonts w:hint="cs"/>
+          <w:rtl/>
+          <w:lang w:val="en-US"/>
+        </w:rPr>
+        <w:t>ה</w:t>
+      </w:r>
+      <w:r>
+        <w:rPr>
+          <w:rFonts w:hint="cs"/>
+          <w:rtl/>
+          <w:lang w:val="en-US"/>
+        </w:rPr>
+        <w:t xml:space="preserve"> </w:t>
+      </w:r>
+      <w:r>
+        <w:rPr>
+          <w:rFonts w:hint="cs"/>
+          <w:rtl/>
+          <w:lang w:val="en-US"/>
+        </w:rPr>
+        <w:t>רקורסיבית</w:t>
+      </w:r>
+      <w:r>
+        <w:rPr>
+          <w:rFonts w:hint="cs"/>
+          <w:rtl/>
+          <w:lang w:val="en-US"/>
+        </w:rPr>
+        <w:t xml:space="preserve"> שאינה יעילה של אלגוריתם k-means, נסביר </w:t>
+      </w:r>
+    </w:p>
+    <w:p>
+      <w:pPr>
+        <w:jc w:val="right"/>
+        <w:rPr>
+          <w:lang w:val="en-US"/>
+        </w:rPr>
+      </w:pPr>
+      <w:r>
+        <w:rPr>
+          <w:rFonts w:hint="cs"/>
+          <w:rtl/>
+          <w:lang w:val="en-US"/>
+        </w:rPr>
+        <w:t xml:space="preserve">האלגוריתם עובד לפי הצורה הבאה </w:t>
+      </w:r>
+    </w:p>
+    <w:p>
+      <w:pPr>
+        <w:jc w:val="right"/>
+        <w:rPr>
+          <w:lang w:val="en-US"/>
+        </w:rPr>
+      </w:pPr>
+    </w:p>
+    <w:p>
+      <w:pPr>
+        <w:jc w:val="right"/>
+        <w:rPr>
+          <w:lang w:val="en-US"/>
+        </w:rPr>
+      </w:pPr>
+    </w:p>
+    <w:p>
+      <w:pPr>
+        <w:rPr>
+          <w:lang w:val="en-US"/>
+        </w:rPr>
+      </w:pPr>
+      <w:r>
+        <w:rPr>
+          <w:lang w:val="en-US"/>
+        </w:rPr>
+        <w:t xml:space="preserve">Function </w:t>
+      </w:r>
+      <w:proofErr w:type="spellStart"/>
+      <w:proofErr w:type="gramStart"/>
+      <w:r>
+        <w:rPr>
+          <w:lang w:val="en-US"/>
+        </w:rPr>
+        <w:t>create</w:t>
+      </w:r>
+      <w:proofErr w:type="gramEnd"/>
+      <w:r>
+        <w:rPr>
+          <w:lang w:val="en-US"/>
+        </w:rPr>
+        <w:t>_batches</w:t>
+      </w:r>
+      <w:proofErr w:type="spellEnd"/>
+      <w:r>
+        <w:rPr>
+          <w:lang w:val="en-US"/>
+        </w:rPr>
+        <w:t xml:space="preserve"> (ORDERS) {</w:t>
+      </w:r>
+    </w:p>
+    <w:p>
+      <w:pPr>
+        <w:rPr>
+          <w:rtl/>
+          <w:lang w:val="en-US"/>
+        </w:rPr>
+      </w:pPr>
+    </w:p>
+    <w:p>
+      <w:pPr>
+        <w:jc w:val="both"/>
+        <w:rPr>
+          <w:rFonts w:eastAsiaTheme="minorEastAsia"/>
+          <w:lang w:val="en-US"/>
+        </w:rPr>
+      </w:pPr>
+      <m:oMathPara>
+        <m:oMathParaPr>
+          <m:jc m:val="left"/>
+        </m:oMathParaPr>
+        <m:oMath>
+          <m:r>
+            <w:rPr>
+              <w:rFonts w:ascii="Cambria Math" w:hAnsi="Cambria Math"/>
+              <w:lang w:val="en-US"/>
+            </w:rPr>
+            <m:t>const ORDERS</m:t>
+          </m:r>
+        </m:oMath>
+      </m:oMathPara>
+    </w:p>
+    <w:p>
+      <w:pPr>
+        <w:jc w:val="both"/>
+        <w:rPr>
+          <w:rFonts w:eastAsiaTheme="minorEastAsia"/>
+          <w:lang w:val="en-US"/>
+        </w:rPr>
+      </w:pPr>
+      <m:oMathPara>
+        <m:oMathParaPr>
+          <m:jc m:val="left"/>
+        </m:oMathParaPr>
+        <m:oMath>
+          <m:r>
+            <w:rPr>
+              <w:rFonts w:ascii="Cambria Math" w:eastAsiaTheme="minorEastAsia" w:hAnsi="Cambria Math"/>
+              <w:lang w:val="en-US"/>
+            </w:rPr>
+            <m:t>const centers= split_orders_with_k_means (ORDERS</m:t>
+          </m:r>
+          <m:r>
+            <w:rPr>
+              <w:rFonts w:ascii="Cambria Math" w:eastAsiaTheme="minorEastAsia" w:hAnsi="Cambria Math"/>
+              <w:lang w:val="en-US"/>
+            </w:rPr>
+            <m:t>)</m:t>
+          </m:r>
+        </m:oMath>
+      </m:oMathPara>
+    </w:p>
+    <w:p>
+      <w:pPr>
+        <w:jc w:val="both"/>
+        <w:rPr>
+          <w:rFonts w:eastAsiaTheme="minorEastAsia"/>
+          <w:lang w:val="en-US"/>
+        </w:rPr>
+      </w:pPr>
+      <m:oMathPara>
+        <m:oMathParaPr>
+          <m:jc m:val="left"/>
+        </m:oMathParaPr>
+        <m:oMath>
+          <m:r>
+            <w:rPr>
+              <w:rFonts w:ascii="Cambria Math" w:eastAsiaTheme="minorEastAsia" w:hAnsi="Cambria Math"/>
+              <w:lang w:val="en-US"/>
+            </w:rPr>
+            <m:t>for center, index in centers:</m:t>
+          </m:r>
+          <m:r>
+            <w:rPr>
+              <w:rFonts w:ascii="Cambria Math" w:eastAsiaTheme="minorEastAsia" w:hAnsi="Cambria Math"/>
+              <w:lang w:val="en-US"/>
+            </w:rPr>
+            <m:t xml:space="preserve"> </m:t>
+          </m:r>
+        </m:oMath>
+      </m:oMathPara>
+    </w:p>
+    <w:p>
+      <w:pPr>
+        <w:jc w:val="both"/>
+        <w:rPr>
+          <w:rFonts w:eastAsiaTheme="minorEastAsia"/>
+          <w:lang w:val="en-US"/>
+        </w:rPr>
+      </w:pPr>
+      <m:oMathPara>
+        <m:oMathParaPr>
+          <m:jc m:val="left"/>
+        </m:oMathParaPr>
+        <m:oMath>
+          <m:r>
+            <w:rPr>
+              <w:rFonts w:ascii="Cambria Math" w:eastAsiaTheme="minorEastAsia" w:hAnsi="Cambria Math"/>
+              <w:lang w:val="en-US"/>
+            </w:rPr>
+            <m:t>START</m:t>
+          </m:r>
+        </m:oMath>
+      </m:oMathPara>
+    </w:p>
+    <w:p>
+      <w:pPr>
+        <w:jc w:val="both"/>
+        <w:rPr>
+          <w:rFonts w:eastAsiaTheme="minorEastAsia"/>
+          <w:lang w:val="en-US"/>
+        </w:rPr>
+      </w:pPr>
+      <w:r>
+        <w:rPr>
+          <w:rFonts w:eastAsiaTheme="minorEastAsia"/>
+          <w:lang w:val="en-US"/>
+        </w:rPr>
+        <w:t xml:space="preserve">     If (</w:t>
+      </w:r>
+      <w:proofErr w:type="spellStart"/>
+      <w:r>
+        <w:rPr>
+          <w:rFonts w:eastAsiaTheme="minorEastAsia"/>
+          <w:lang w:val="en-US"/>
+        </w:rPr>
+        <w:t>center.len</w:t>
+      </w:r>
+      <w:proofErr w:type="spellEnd"/>
+      <w:r>
+        <w:rPr>
+          <w:rFonts w:eastAsiaTheme="minorEastAsia"/>
+          <w:lang w:val="en-US"/>
+        </w:rPr>
+        <w:t xml:space="preserve"> &gt; 25) {</w:t>
+      </w:r>
+    </w:p>
+    <w:p>
+      <w:pPr>
+        <w:jc w:val="both"/>
+        <w:rPr>
+          <w:rFonts w:eastAsiaTheme="minorEastAsia"/>
+          <w:lang w:val="en-US"/>
+        </w:rPr>
+      </w:pPr>
+      <w:r>
+        <w:rPr>
+          <w:rFonts w:eastAsiaTheme="minorEastAsia"/>
+          <w:lang w:val="en-US"/>
+        </w:rPr>
+        <w:t xml:space="preserve">              </w:t>
+      </w:r>
+      <w:proofErr w:type="spellStart"/>
+      <w:proofErr w:type="gramStart"/>
+      <w:r>
+        <w:rPr>
+          <w:rFonts w:eastAsiaTheme="minorEastAsia"/>
+          <w:lang w:val="en-US"/>
+        </w:rPr>
+        <w:t>centers.replace</w:t>
+      </w:r>
+      <w:proofErr w:type="spellEnd"/>
+      <w:proofErr w:type="gramEnd"/>
+      <w:r>
+        <w:rPr>
+          <w:rFonts w:eastAsiaTheme="minorEastAsia"/>
+          <w:lang w:val="en-US"/>
+        </w:rPr>
+        <w:t>(…</w:t>
+      </w:r>
+      <w:proofErr w:type="spellStart"/>
+      <w:r>
+        <w:rPr>
+          <w:lang w:val="en-US"/>
+        </w:rPr>
+        <w:t>create_batches</w:t>
+      </w:r>
+      <w:proofErr w:type="spellEnd"/>
+      <w:r>
+        <w:rPr>
+          <w:lang w:val="en-US"/>
+        </w:rPr>
+        <w:t>(ORDERS)</w:t>
+      </w:r>
+      <w:r>
+        <w:rPr>
+          <w:rFonts w:eastAsiaTheme="minorEastAsia"/>
+          <w:lang w:val="en-US"/>
+        </w:rPr>
+        <w:t>)</w:t>
+      </w:r>
+    </w:p>
+    <w:p>
+      <w:pPr>
+        <w:jc w:val="both"/>
+        <w:rPr>
+          <w:rFonts w:eastAsiaTheme="minorEastAsia"/>
+          <w:lang w:val="en-US"/>
+        </w:rPr>
+      </w:pPr>
+      <w:r>
+        <w:rPr>
+          <w:rFonts w:eastAsiaTheme="minorEastAsia"/>
+          <w:lang w:val="en-US"/>
+        </w:rPr>
+        <w:t xml:space="preserve">       }</w:t>
+      </w:r>
+    </w:p>
+    <w:p>
+      <w:pPr>
+        <w:jc w:val="both"/>
+        <w:rPr>
+          <w:rFonts w:eastAsiaTheme="minorEastAsia"/>
+          <w:lang w:val="en-US"/>
+        </w:rPr>
+      </w:pPr>
+      <m:oMathPara>
+        <m:oMathParaPr>
+          <m:jc m:val="left"/>
+        </m:oMathParaPr>
+        <m:oMath>
+          <m:r>
+            <w:rPr>
+              <w:rFonts w:ascii="Cambria Math" w:eastAsiaTheme="minorEastAsia" w:hAnsi="Cambria Math"/>
+              <w:lang w:val="en-US"/>
+            </w:rPr>
+            <m:t>END</m:t>
+          </m:r>
+        </m:oMath>
+      </m:oMathPara>
+    </w:p>
+    <w:p>
+      <w:pPr>
+        <w:jc w:val="both"/>
+        <w:rPr>
+          <w:rFonts w:eastAsiaTheme="minorEastAsia"/>
+          <w:lang w:val="en-US"/>
+        </w:rPr>
+      </w:pPr>
+      <w:r>
+        <w:rPr>
+          <w:rFonts w:eastAsiaTheme="minorEastAsia"/>
+          <w:lang w:val="en-US"/>
+        </w:rPr>
+        <w:t>}</w:t>
+      </w:r>
+    </w:p>
+    <w:p>
+      <w:pPr>
+        <w:jc w:val="right"/>
+        <w:rPr>
+          <w:rtl/>
+          <w:lang w:val="en-US"/>
+        </w:rPr>
+      </w:pPr>
+      <w:r>
+        <w:rPr>
+          <w:rFonts w:hint="cs"/>
+          <w:rtl/>
+          <w:lang w:val="en-US"/>
+        </w:rPr>
+        <w:t xml:space="preserve">מה שהאלגוריתם עושה הוא לוקח את ההזמנות מבצע </w:t>
+      </w:r>
+      <w:proofErr w:type="spellStart"/>
+      <w:r>
+        <w:rPr>
+          <w:rFonts w:hint="cs"/>
+          <w:rtl/>
+          <w:lang w:val="en-US"/>
+        </w:rPr>
+        <w:t>k'means</w:t>
+      </w:r>
+      <w:proofErr w:type="spellEnd"/>
+      <w:r>
+        <w:rPr>
+          <w:rFonts w:hint="cs"/>
+          <w:rtl/>
+          <w:lang w:val="en-US"/>
+        </w:rPr>
+        <w:t xml:space="preserve"> ואז בעצם בודק אם יש לו חריגה מהכמות המקסימלית של המוצרים הוא לכל מרכז כזה הוא מריץ שוב את k 'means עד אשר ההזמנות בכל batch קטן מהכמות המקסימלית. </w:t>
+      </w:r>
+    </w:p>
+    <w:p>
+      <w:pPr>
+        <w:jc w:val="right"/>
+        <w:rPr>
+          <w:lang w:val="en-US"/>
+        </w:rPr>
+      </w:pPr>
+    </w:p>
+    <w:p>
+      <w:pPr>
+        <w:bidi/>
+        <w:rPr>
+          <w:rtl/>
+          <w:lang w:val="en-US"/>
+        </w:rPr>
+      </w:pPr>
+      <w:r>
+        <w:rPr>
+          <w:rFonts w:hint="cs"/>
+          <w:rtl/>
+          <w:lang w:val="en-US"/>
+        </w:rPr>
+        <w:t xml:space="preserve">עכשיו באלגוריתם זה יש כמה בעיות, </w:t>
+      </w:r>
+    </w:p>
+    <w:p>
+      <w:pPr>
+        <w:pStyle w:val="ListParagraph"/>
+        <w:numPr>
+          <w:ilvl w:val="0"/>
+          <w:numId w:val="1"/>
+        </w:numPr>
+        <w:bidi/>
+        <w:rPr>
+          <w:lang w:val="en-US"/>
+        </w:rPr>
+      </w:pPr>
+      <w:r>
+        <w:rPr>
+          <w:rFonts w:hint="cs"/>
+          <w:rtl/>
+          <w:lang w:val="en-US"/>
+        </w:rPr>
+        <w:t xml:space="preserve">פיצול יתר </w:t>
+      </w:r>
+      <w:r>
+        <w:rPr>
+          <w:rtl/>
+          <w:lang w:val="en-US"/>
+        </w:rPr>
+        <w:t>–</w:t>
+      </w:r>
+      <w:r>
+        <w:rPr>
+          <w:rFonts w:hint="cs"/>
+          <w:rtl/>
+          <w:lang w:val="en-US"/>
+        </w:rPr>
+        <w:t xml:space="preserve"> כאשר מפעילים את האלגוריתם יכול להיות שהאלגוריתם יפצל הזמנות ליותר מידי מלקטים במקום לאחד אותם. דוגמא:</w:t>
+      </w:r>
+      <w:r>
+        <w:rPr>
+          <w:lang w:val="en-US"/>
+        </w:rPr>
+        <w:t xml:space="preserve"> </w:t>
+      </w:r>
+      <w:r>
+        <w:rPr>
+          <w:rFonts w:hint="cs"/>
+          <w:rtl/>
+          <w:lang w:val="en-US"/>
+        </w:rPr>
+        <w:t xml:space="preserve">50 הזמנות יכולות להגיע במקום לשני מלקטים, ל 3 מלקטים כאשר המלקט הראשון 20 מלקט השני 10 ומלקט האחרון 20 הזמנות, עכשיו לדרך ליקוט זו יש כמה חסרונות, זמן </w:t>
+      </w:r>
+      <w:proofErr w:type="spellStart"/>
+      <w:r>
+        <w:rPr>
+          <w:rFonts w:hint="cs"/>
+          <w:rtl/>
+          <w:lang w:val="en-US"/>
+        </w:rPr>
+        <w:t>set</w:t>
+      </w:r>
+      <w:proofErr w:type="spellEnd"/>
+      <w:r>
+        <w:rPr>
+          <w:rFonts w:hint="cs"/>
+          <w:rtl/>
+          <w:lang w:val="en-US"/>
+        </w:rPr>
+        <w:t xml:space="preserve"> </w:t>
+      </w:r>
+      <w:proofErr w:type="spellStart"/>
+      <w:r>
+        <w:rPr>
+          <w:rFonts w:hint="cs"/>
+          <w:rtl/>
+          <w:lang w:val="en-US"/>
+        </w:rPr>
+        <w:t>up</w:t>
+      </w:r>
+      <w:proofErr w:type="spellEnd"/>
+      <w:r>
+        <w:rPr>
+          <w:rFonts w:hint="cs"/>
+          <w:rtl/>
+          <w:lang w:val="en-US"/>
+        </w:rPr>
+        <w:t xml:space="preserve">, שאינו בא לידי ביטוי באלגוריתם. קושי בשינוים קטנים. </w:t>
+      </w:r>
+    </w:p>
+    <w:p>
+      <w:pPr>
+        <w:pStyle w:val="ListParagraph"/>
+        <w:numPr>
+          <w:ilvl w:val="0"/>
+          <w:numId w:val="1"/>
+        </w:numPr>
+        <w:bidi/>
+        <w:rPr>
+          <w:lang w:val="en-US"/>
+        </w:rPr>
+      </w:pPr>
+      <w:r>
+        <w:rPr>
+          <w:rFonts w:hint="cs"/>
+          <w:rtl/>
+          <w:lang w:val="en-US"/>
+        </w:rPr>
+        <w:t xml:space="preserve">קושי בהוספת משתנים </w:t>
+      </w:r>
+      <w:r>
+        <w:rPr>
+          <w:rtl/>
+          <w:lang w:val="en-US"/>
+        </w:rPr>
+        <w:t>–</w:t>
+      </w:r>
+      <w:r>
+        <w:rPr>
+          <w:rFonts w:hint="cs"/>
+          <w:rtl/>
+          <w:lang w:val="en-US"/>
+        </w:rPr>
+        <w:t xml:space="preserve"> במקרה זה קשה מאוד להתחבר לעוד פרמטר מלבד מרחק, הסיבה לכך היא שהגרסה הנוכחית של האלגוריתם יודעת לעבוד רק עם מרחקים ובעצם לנסות למזער אותה.</w:t>
+      </w:r>
+    </w:p>
+    <w:p>
+      <w:pPr>
+        <w:pStyle w:val="ListParagraph"/>
+        <w:numPr>
+          <w:ilvl w:val="0"/>
+          <w:numId w:val="1"/>
+        </w:numPr>
+        <w:bidi/>
+        <w:rPr>
+          <w:rFonts w:hint="cs"/>
+          <w:rtl/>
+          <w:lang w:val="en-US"/>
+        </w:rPr>
+      </w:pPr>
+      <w:r>
+        <w:rPr>
+          <w:rFonts w:hint="cs"/>
+          <w:rtl/>
+          <w:lang w:val="en-US"/>
+        </w:rPr>
+        <w:t>רחוק מהפתרון האופטימלי, וקושי לדעת כמה אנחנו רחוקים באחוזים מהפתרון האופטימלי.</w:t>
+      </w:r>
+    </w:p>
+    <w:p>
+      <w:pPr>
+        <w:jc w:val="right"/>
+        <w:rPr>
+          <w:rtl/>
+          <w:lang w:val="en-US"/>
+        </w:rPr>
+      </w:pPr>
+      <w:r>
+        <w:rPr>
+          <w:rFonts w:hint="cs"/>
+          <w:rtl/>
+          <w:lang w:val="en-US"/>
+        </w:rPr>
+        <w:t xml:space="preserve">סקר ספרות: </w:t>
+      </w:r>
+    </w:p>
+    <w:p>
+      <w:pPr>
+        <w:jc w:val="right"/>
+        <w:rPr>
+          <w:lang w:val="en-US"/>
+        </w:rPr>
+      </w:pPr>
+      <w:r>
+        <w:rPr>
+          <w:rFonts w:hint="cs"/>
+          <w:rtl/>
+          <w:lang w:val="en-US"/>
+        </w:rPr>
+        <w:t xml:space="preserve">מאמר ראשון: מאמר מ 2012, </w:t>
+      </w:r>
+    </w:p>
+    <w:p>
+      <w:pPr>
+        <w:bidi/>
+        <w:rPr>
+          <w:rtl/>
+          <w:lang w:val="en-US"/>
+        </w:rPr>
+      </w:pPr>
+      <w:r>
+        <w:rPr>
+          <w:rFonts w:hint="cs"/>
+          <w:rtl/>
+          <w:lang w:val="en-US"/>
+        </w:rPr>
+        <w:t xml:space="preserve"> </w:t>
+      </w:r>
+      <w:r>
+        <w:rPr>
+          <w:rFonts w:hint="cs"/>
+          <w:rtl/>
+          <w:lang w:val="en-US"/>
+        </w:rPr>
+        <w:t xml:space="preserve">עוסק בתחום הליקוט בשלושה אלגוריתמים בתחום הליקוט, </w:t>
+      </w:r>
+    </w:p>
+    <w:p>
+      <w:pPr>
+        <w:rPr>
+          <w:lang w:val="en-US"/>
+        </w:rPr>
+      </w:pPr>
+      <w:proofErr w:type="gramStart"/>
+      <w:r>
+        <w:rPr>
+          <w:lang w:val="en-US"/>
+        </w:rPr>
+        <w:t>FCFS  -</w:t>
+      </w:r>
+      <w:proofErr w:type="gramEnd"/>
+      <w:r>
+        <w:rPr>
+          <w:lang w:val="en-US"/>
+        </w:rPr>
+        <w:t xml:space="preserve"> first come first serve , Saving Algorithm (C&amp;W(ii)) , ILS </w:t>
+      </w:r>
+    </w:p>
+    <w:p>
+      <w:pPr>
+        <w:bidi/>
+        <w:rPr>
+          <w:rtl/>
+          <w:lang w:val="en-US"/>
+        </w:rPr>
+      </w:pPr>
+      <w:r>
+        <w:rPr>
+          <w:rFonts w:hint="cs"/>
+          <w:rtl/>
+          <w:lang w:val="en-US"/>
+        </w:rPr>
+        <w:lastRenderedPageBreak/>
+        <w:t xml:space="preserve">לצערנו האלגוריתמים האלו אינם מתאימים לנו מכיוון שהם מותאמים למקרים בהם ההזמנות נכנסות בזמן אמת, וזמן האספקה הוא שונה בין ההזמנות. </w:t>
+      </w:r>
+    </w:p>
+    <w:p>
+      <w:pPr>
+        <w:bidi/>
+        <w:rPr>
+          <w:rtl/>
+          <w:lang w:val="en-US"/>
+        </w:rPr>
+      </w:pPr>
+      <w:r>
+        <w:rPr>
+          <w:rFonts w:hint="cs"/>
+          <w:rtl/>
+          <w:lang w:val="en-US"/>
+        </w:rPr>
+        <w:t xml:space="preserve">כתבה אחת שנתנה לנו המון אינפורמציה בנוגע </w:t>
+      </w:r>
+      <w:proofErr w:type="spellStart"/>
+      <w:r>
+        <w:rPr>
+          <w:rFonts w:hint="cs"/>
+          <w:rtl/>
+          <w:lang w:val="en-US"/>
+        </w:rPr>
+        <w:t>לאיך</w:t>
+      </w:r>
+      <w:proofErr w:type="spellEnd"/>
+      <w:r>
+        <w:rPr>
+          <w:rFonts w:hint="cs"/>
+          <w:rtl/>
+          <w:lang w:val="en-US"/>
+        </w:rPr>
+        <w:t xml:space="preserve"> לגשת לבעיה, ופתרונות אפשריים מתעסקת בגרס</w:t>
+      </w:r>
+      <w:r>
+        <w:rPr>
+          <w:rFonts w:hint="cs"/>
+          <w:rtl/>
+          <w:lang w:val="en-US"/>
+        </w:rPr>
+        <w:t>ה</w:t>
+      </w:r>
+      <w:r>
+        <w:rPr>
+          <w:rFonts w:hint="cs"/>
+          <w:rtl/>
+          <w:lang w:val="en-US"/>
+        </w:rPr>
+        <w:t xml:space="preserve"> מורחבת של הבעיה שאינה מתאימה לנו, הזמנות בזמן אמת ומידע מצומצם.</w:t>
+      </w:r>
+    </w:p>
+    <w:p>
+      <w:pPr>
+        <w:bidi/>
+        <w:rPr>
+          <w:rFonts w:hint="cs"/>
+          <w:rtl/>
+          <w:lang w:val="en-US"/>
+        </w:rPr>
+      </w:pPr>
+    </w:p>
+    <w:p>
+      <w:pPr>
+        <w:bidi/>
+        <w:rPr>
+          <w:rtl/>
+          <w:lang w:val="en-US"/>
+        </w:rPr>
+      </w:pPr>
+      <w:r>
+        <w:rPr>
+          <w:rFonts w:hint="cs"/>
+          <w:rtl/>
+          <w:lang w:val="en-US"/>
+        </w:rPr>
+        <w:t xml:space="preserve">מאמר 2 </w:t>
+      </w:r>
+      <w:r>
+        <w:rPr>
+          <w:rtl/>
+          <w:lang w:val="en-US"/>
+        </w:rPr>
+        <w:t>–</w:t>
+      </w:r>
+      <w:r>
+        <w:rPr>
+          <w:rFonts w:hint="cs"/>
+          <w:rtl/>
+          <w:lang w:val="en-US"/>
+        </w:rPr>
+        <w:t xml:space="preserve"> </w:t>
+      </w:r>
+    </w:p>
+    <w:p>
+      <w:pPr>
+        <w:bidi/>
+        <w:rPr>
+          <w:rtl/>
+          <w:lang w:val="en-US"/>
+        </w:rPr>
+      </w:pPr>
+      <w:r>
+        <w:rPr>
+          <w:rFonts w:hint="cs"/>
+          <w:rtl/>
+          <w:lang w:val="en-US"/>
+        </w:rPr>
+        <w:t>מאמר זה מדבר על הנושא ליקוט מוצרים, כאשר פונקציית המטרה הינה מזעור כמות הליקוטים אשר דרושים, (הכוונה זה כמות הפעמים שמלקט צריך ללכת ללקט).</w:t>
+      </w:r>
+    </w:p>
+    <w:p>
+      <w:pPr>
+        <w:bidi/>
+        <w:rPr>
+          <w:rtl/>
+          <w:lang w:val="en-US"/>
+        </w:rPr>
+      </w:pPr>
+      <w:r>
+        <w:rPr>
+          <w:rFonts w:hint="cs"/>
+          <w:rtl/>
+          <w:lang w:val="en-US"/>
+        </w:rPr>
+        <w:t xml:space="preserve">האלגוריתם העיקרי שהם משתמשים בה הינו אלגוריתם k-means, עם התאמה לליקוט מוצרים במחסן. </w:t>
+      </w:r>
+    </w:p>
+    <w:p>
+      <w:pPr>
+        <w:bidi/>
+        <w:rPr>
+          <w:rtl/>
+          <w:lang w:val="en-US"/>
+        </w:rPr>
+      </w:pPr>
+      <w:r>
+        <w:rPr>
+          <w:rFonts w:hint="cs"/>
+          <w:rtl/>
+          <w:lang w:val="en-US"/>
+        </w:rPr>
+        <w:t xml:space="preserve">הם משווים בין אלגוריתם </w:t>
+      </w:r>
+      <w:r>
+        <w:rPr>
+          <w:rFonts w:hint="cs"/>
+          <w:rtl/>
+          <w:lang w:val="en-US"/>
+        </w:rPr>
+        <w:t xml:space="preserve">שלהם </w:t>
+      </w:r>
+      <w:r>
+        <w:rPr>
+          <w:lang w:val="en-US"/>
+        </w:rPr>
+        <w:t xml:space="preserve">CCA </w:t>
+      </w:r>
+      <w:r>
+        <w:rPr>
+          <w:rFonts w:hint="cs"/>
+          <w:rtl/>
+          <w:lang w:val="en-US"/>
+        </w:rPr>
+        <w:t>(אפרט למטה</w:t>
+      </w:r>
+      <w:r>
+        <w:rPr>
+          <w:rFonts w:hint="cs"/>
+          <w:rtl/>
+          <w:lang w:val="en-US"/>
+        </w:rPr>
+        <w:t xml:space="preserve">), </w:t>
+      </w:r>
+      <w:r>
+        <w:rPr>
+          <w:lang w:val="en-US"/>
+        </w:rPr>
+        <w:t>FCFS</w:t>
+      </w:r>
+      <w:r>
+        <w:rPr>
+          <w:rFonts w:hint="cs"/>
+          <w:rtl/>
+          <w:lang w:val="en-US"/>
+        </w:rPr>
+        <w:t xml:space="preserve">, ו k-means עם שילוב של אלגוריתם גנטי, שבמקרים האלו הביאו את התוצאה הכי טובה להם. </w:t>
+      </w:r>
+    </w:p>
+    <w:p>
+      <w:pPr>
+        <w:bidi/>
+        <w:rPr>
+          <w:rtl/>
+          <w:lang w:val="en-US"/>
+        </w:rPr>
+      </w:pPr>
+      <w:r>
+        <w:rPr>
+          <w:rFonts w:hint="cs"/>
+          <w:rtl/>
+          <w:lang w:val="en-US"/>
+        </w:rPr>
+        <w:t>מציין גם את החיסכון שלנו, של k-means הכי טוב, ואז האלגוריתם של החברה ,ואז</w:t>
+      </w:r>
+      <w:r>
+        <w:rPr>
+          <w:lang w:val="en-US"/>
+        </w:rPr>
+        <w:t xml:space="preserve">    </w:t>
+      </w:r>
+      <w:r>
+        <w:rPr>
+          <w:rFonts w:hint="cs"/>
+          <w:rtl/>
+          <w:lang w:val="en-US"/>
+        </w:rPr>
+        <w:t xml:space="preserve">בתוצאה הגרועה ביותר הינו </w:t>
+      </w:r>
+      <w:r>
+        <w:rPr>
+          <w:lang w:val="en-US"/>
+        </w:rPr>
+        <w:t>FCFS</w:t>
+      </w:r>
+      <w:r>
+        <w:rPr>
+          <w:rFonts w:hint="cs"/>
+          <w:rtl/>
+          <w:lang w:val="en-US"/>
+        </w:rPr>
+        <w:t xml:space="preserve">, </w:t>
+      </w:r>
+    </w:p>
+    <w:p>
+      <w:pPr>
+        <w:bidi/>
+        <w:rPr>
+          <w:rtl/>
+          <w:lang w:val="en-US"/>
+        </w:rPr>
+      </w:pPr>
+      <w:r>
+        <w:rPr>
+          <w:lang w:val="en-US"/>
+        </w:rPr>
+        <w:t xml:space="preserve">CCA </w:t>
+      </w:r>
+      <w:proofErr w:type="gramStart"/>
+      <w:r>
+        <w:rPr>
+          <w:lang w:val="en-US"/>
+        </w:rPr>
+        <w:t xml:space="preserve">– </w:t>
+      </w:r>
+      <w:r>
+        <w:rPr>
+          <w:rFonts w:hint="cs"/>
+          <w:rtl/>
+          <w:lang w:val="en-US"/>
+        </w:rPr>
+        <w:t xml:space="preserve"> הינו</w:t>
+      </w:r>
+      <w:proofErr w:type="gramEnd"/>
+      <w:r>
+        <w:rPr>
+          <w:rFonts w:hint="cs"/>
+          <w:rtl/>
+          <w:lang w:val="en-US"/>
+        </w:rPr>
+        <w:t xml:space="preserve"> אלגוריתם אשר מבוסס על מידע העבר (בעיות </w:t>
+      </w:r>
+      <w:proofErr w:type="spellStart"/>
+      <w:r>
+        <w:rPr>
+          <w:rFonts w:hint="cs"/>
+          <w:rtl/>
+          <w:lang w:val="en-US"/>
+        </w:rPr>
+        <w:t>data</w:t>
+      </w:r>
+      <w:proofErr w:type="spellEnd"/>
+      <w:r>
+        <w:rPr>
+          <w:rFonts w:hint="cs"/>
+          <w:rtl/>
+          <w:lang w:val="en-US"/>
+        </w:rPr>
+        <w:t xml:space="preserve"> </w:t>
+      </w:r>
+      <w:proofErr w:type="spellStart"/>
+      <w:r>
+        <w:rPr>
+          <w:rFonts w:hint="cs"/>
+          <w:rtl/>
+          <w:lang w:val="en-US"/>
+        </w:rPr>
+        <w:t>driven</w:t>
+      </w:r>
+      <w:proofErr w:type="spellEnd"/>
+      <w:r>
+        <w:rPr>
+          <w:rFonts w:hint="cs"/>
+          <w:rtl/>
+          <w:lang w:val="en-US"/>
+        </w:rPr>
+        <w:t xml:space="preserve">), </w:t>
+      </w:r>
+    </w:p>
+    <w:p>
+      <w:pPr>
+        <w:bidi/>
+        <w:rPr>
+          <w:rtl/>
+          <w:lang w:val="en-US"/>
+        </w:rPr>
+      </w:pPr>
+      <w:r>
+        <w:rPr>
+          <w:rFonts w:hint="cs"/>
+          <w:rtl/>
+          <w:lang w:val="en-US"/>
+        </w:rPr>
+        <w:t xml:space="preserve">שלב ראשון </w:t>
+      </w:r>
+      <w:r>
+        <w:rPr>
+          <w:rtl/>
+          <w:lang w:val="en-US"/>
+        </w:rPr>
+        <w:t>–</w:t>
+      </w:r>
+      <w:r>
+        <w:rPr>
+          <w:rFonts w:hint="cs"/>
+          <w:rtl/>
+          <w:lang w:val="en-US"/>
+        </w:rPr>
+        <w:t xml:space="preserve"> מטפלים בכל ההזמנות אשר כוללים רק פריט אחד. </w:t>
+      </w:r>
+    </w:p>
+    <w:p>
+      <w:pPr>
+        <w:bidi/>
+        <w:rPr>
+          <w:rtl/>
+          <w:lang w:val="en-US"/>
+        </w:rPr>
+      </w:pPr>
+      <w:r>
+        <w:rPr>
+          <w:rFonts w:hint="cs"/>
+          <w:rtl/>
+          <w:lang w:val="en-US"/>
+        </w:rPr>
+        <w:t xml:space="preserve">שלב שני </w:t>
+      </w:r>
+      <w:r>
+        <w:rPr>
+          <w:rtl/>
+          <w:lang w:val="en-US"/>
+        </w:rPr>
+        <w:t>–</w:t>
+      </w:r>
+      <w:r>
+        <w:rPr>
+          <w:rFonts w:hint="cs"/>
+          <w:rtl/>
+          <w:lang w:val="en-US"/>
+        </w:rPr>
+        <w:t xml:space="preserve"> כל ההזמנות אשר יש להם את אותה כמו של מוצרים </w:t>
+      </w:r>
+    </w:p>
+    <w:p>
+      <w:pPr>
+        <w:bidi/>
+        <w:rPr>
+          <w:rtl/>
+          <w:lang w:val="en-US"/>
+        </w:rPr>
+      </w:pPr>
+      <w:r>
+        <w:rPr>
+          <w:rFonts w:hint="cs"/>
+          <w:rtl/>
+          <w:lang w:val="en-US"/>
+        </w:rPr>
+        <w:t xml:space="preserve">שלב שלישי </w:t>
+      </w:r>
+      <w:r>
+        <w:rPr>
+          <w:rtl/>
+          <w:lang w:val="en-US"/>
+        </w:rPr>
+        <w:t>–</w:t>
+      </w:r>
+      <w:r>
+        <w:rPr>
+          <w:rFonts w:hint="cs"/>
+          <w:rtl/>
+          <w:lang w:val="en-US"/>
+        </w:rPr>
+        <w:t xml:space="preserve"> כל שאר ההזמנות </w:t>
+      </w:r>
+      <w:r>
+        <w:rPr>
+          <w:rFonts w:hint="cs"/>
+          <w:rtl/>
+          <w:lang w:val="en-US"/>
+        </w:rPr>
+        <w:t xml:space="preserve">מסווגות בצורה היררכית ומטופלות בסדר אשר יוצא בשלב זה . </w:t>
+      </w:r>
+    </w:p>
+    <w:p>
+      <w:pPr>
+        <w:jc w:val="right"/>
+        <w:rPr>
+          <w:rtl/>
+          <w:lang w:val="en-US"/>
+        </w:rPr>
+      </w:pPr>
+    </w:p>
+    <w:p>
+      <w:pPr>
+        <w:jc w:val="right"/>
+        <w:rPr>
+          <w:rtl/>
+          <w:lang w:val="en-US"/>
+        </w:rPr>
+      </w:pPr>
+      <w:r>
+        <w:rPr>
+          <w:rFonts w:hint="cs"/>
+          <w:rtl/>
+          <w:lang w:val="en-US"/>
+        </w:rPr>
+        <w:t xml:space="preserve"> המשופר, שזה בעצם תהליך של כמה שלבים על מנת לחבר את האלגוריתם של k-means </w:t>
+      </w:r>
+    </w:p>
+    <w:p>
+      <w:pPr>
+        <w:jc w:val="right"/>
+        <w:rPr>
+          <w:rFonts w:hint="cs"/>
+          <w:rtl/>
+          <w:lang w:val="en-US"/>
+        </w:rPr>
+      </w:pPr>
+      <w:r>
+        <w:rPr>
+          <w:rFonts w:hint="cs"/>
+          <w:rtl/>
+          <w:lang w:val="en-US"/>
+        </w:rPr>
+        <w:t xml:space="preserve"> כך שיתאים למידע שלנו.</w:t>
+      </w:r>
+      <w:r>
+        <w:rPr>
+          <w:lang w:val="en-US"/>
+        </w:rPr>
+        <w:t>k-means</w:t>
+      </w:r>
+    </w:p>
+    <w:p>
+      <w:pPr>
+        <w:bidi/>
+        <w:rPr>
+          <w:rtl/>
+          <w:lang w:val="en-US"/>
+        </w:rPr>
+      </w:pPr>
+      <w:r>
+        <w:rPr>
+          <w:rFonts w:hint="cs"/>
+          <w:rtl/>
+          <w:lang w:val="en-US"/>
+        </w:rPr>
+        <w:t xml:space="preserve">שלב ראשון: </w:t>
+      </w:r>
+    </w:p>
+    <w:p>
+      <w:pPr>
+        <w:bidi/>
+        <w:rPr>
+          <w:rtl/>
+          <w:lang w:val="en-US"/>
+        </w:rPr>
+      </w:pPr>
+      <w:r>
+        <w:rPr>
+          <w:rFonts w:hint="cs"/>
+          <w:rtl/>
+          <w:lang w:val="en-US"/>
+        </w:rPr>
+        <w:t xml:space="preserve">קביעת כמות ההזמנות (אצלנו נתון) </w:t>
+      </w:r>
+    </w:p>
+    <w:p>
+      <w:pPr>
+        <w:bidi/>
+        <w:rPr>
+          <w:rtl/>
+          <w:lang w:val="en-US"/>
+        </w:rPr>
+      </w:pPr>
+      <w:r>
+        <w:rPr>
+          <w:rFonts w:hint="cs"/>
+          <w:rtl/>
+          <w:lang w:val="en-US"/>
+        </w:rPr>
+        <w:t>קביעת גודל ה batch, (אצלנו קבוע נתון מראש)</w:t>
+      </w:r>
+      <w:r>
+        <w:rPr>
+          <w:rFonts w:hint="cs"/>
+          <w:rtl/>
+          <w:lang w:val="en-US"/>
+        </w:rPr>
+        <w:t xml:space="preserve"> [k]</w:t>
+      </w:r>
+    </w:p>
+    <w:p>
+      <w:pPr>
+        <w:bidi/>
+        <w:rPr>
+          <w:rtl/>
+          <w:lang w:val="en-US"/>
+        </w:rPr>
+      </w:pPr>
+      <w:r>
+        <w:rPr>
+          <w:rFonts w:hint="cs"/>
+          <w:rtl/>
+          <w:lang w:val="en-US"/>
+        </w:rPr>
+        <w:t>שלב שני:</w:t>
+      </w:r>
+      <w:r>
+        <w:rPr>
+          <w:lang w:val="en-US"/>
+        </w:rPr>
+        <w:t xml:space="preserve"> </w:t>
+      </w:r>
+    </w:p>
+    <w:p>
+      <w:pPr>
+        <w:bidi/>
+        <w:rPr>
+          <w:rtl/>
+          <w:lang w:val="en-US"/>
+        </w:rPr>
+      </w:pPr>
+      <w:r>
+        <w:rPr>
+          <w:rFonts w:hint="cs"/>
+          <w:rtl/>
+          <w:lang w:val="en-US"/>
+        </w:rPr>
+        <w:t xml:space="preserve">בוחרים k הזמנות בצורה רנדומלית, והם עכשיו המרכזים שלנו. </w:t>
+      </w:r>
+    </w:p>
+    <w:p>
+      <w:pPr>
+        <w:bidi/>
+        <w:rPr>
+          <w:rtl/>
+          <w:lang w:val="en-US"/>
+        </w:rPr>
+      </w:pPr>
+      <w:r>
+        <w:rPr>
+          <w:rFonts w:hint="cs"/>
+          <w:rtl/>
+          <w:lang w:val="en-US"/>
+        </w:rPr>
+        <w:t>שלב שלישי:</w:t>
+      </w:r>
+      <w:r>
+        <w:rPr>
+          <w:lang w:val="en-US"/>
+        </w:rPr>
+        <w:t xml:space="preserve"> </w:t>
+      </w:r>
+    </w:p>
+    <w:p>
+      <w:pPr>
+        <w:bidi/>
+        <w:rPr>
+          <w:rtl/>
+          <w:lang w:val="en-US"/>
+        </w:rPr>
+      </w:pPr>
+      <w:r>
+        <w:rPr>
+          <w:rFonts w:hint="cs"/>
+          <w:rtl/>
+          <w:lang w:val="en-US"/>
+        </w:rPr>
+        <w:t>לכל נקודה נחשב את המרחק שלה מאותה מרכז. ונחשב את המרכז מחדש לאותה ממוצע.</w:t>
+      </w:r>
+    </w:p>
+    <w:p>
+      <w:pPr>
+        <w:bidi/>
+        <w:rPr>
+          <w:rtl/>
+          <w:lang w:val="en-US"/>
+        </w:rPr>
+      </w:pPr>
+      <w:r>
+        <w:rPr>
+          <w:rFonts w:hint="cs"/>
+          <w:rtl/>
+          <w:lang w:val="en-US"/>
+        </w:rPr>
+        <w:t>שלב רביעי:</w:t>
+      </w:r>
+      <w:r>
+        <w:rPr>
+          <w:lang w:val="en-US"/>
+        </w:rPr>
+        <w:t xml:space="preserve"> </w:t>
+      </w:r>
+    </w:p>
+    <w:p>
+      <w:pPr>
+        <w:bidi/>
+        <w:rPr>
+          <w:rtl/>
+          <w:lang w:val="en-US"/>
+        </w:rPr>
+      </w:pPr>
+      <w:r>
+        <w:rPr>
+          <w:rFonts w:hint="cs"/>
+          <w:rtl/>
+          <w:lang w:val="en-US"/>
+        </w:rPr>
+        <w:lastRenderedPageBreak/>
+        <w:t>תחבר כל הזמנה, להזמנה עם המרחק הקטן ביותר שלה,</w:t>
+      </w:r>
+    </w:p>
+    <w:p>
+      <w:pPr>
+        <w:bidi/>
+        <w:rPr>
+          <w:rtl/>
+          <w:lang w:val="en-US"/>
+        </w:rPr>
+      </w:pPr>
+      <w:r>
+        <w:rPr>
+          <w:rFonts w:hint="cs"/>
+          <w:rtl/>
+          <w:lang w:val="en-US"/>
+        </w:rPr>
+        <w:t xml:space="preserve">אם לאחר פעולה זו קיים batch שבה כמות </w:t>
+      </w:r>
+      <w:r>
+        <w:rPr>
+          <w:rFonts w:hint="cs"/>
+          <w:rtl/>
+          <w:lang w:val="en-US"/>
+        </w:rPr>
+        <w:t>ההזמנות</w:t>
+      </w:r>
+      <w:r>
+        <w:rPr>
+          <w:rFonts w:hint="cs"/>
+          <w:rtl/>
+          <w:lang w:val="en-US"/>
+        </w:rPr>
+        <w:t xml:space="preserve"> לליקוט הינה גדולה יותר, מהכמות המקסימלית אשר מותר לנו אזי נחבר את המרכז הקרוב לאותו מרכז, וננסה לחשב מחדש. </w:t>
+      </w:r>
+    </w:p>
+    <w:p>
+      <w:pPr>
+        <w:bidi/>
+        <w:rPr>
+          <w:rtl/>
+          <w:lang w:val="en-US"/>
+        </w:rPr>
+      </w:pPr>
+    </w:p>
+    <w:p>
+      <w:pPr>
+        <w:bidi/>
+        <w:rPr>
+          <w:rtl/>
+          <w:lang w:val="en-US"/>
+        </w:rPr>
+      </w:pPr>
+      <w:r>
+        <w:rPr>
+          <w:rFonts w:hint="cs"/>
+          <w:rtl/>
+          <w:lang w:val="en-US"/>
+        </w:rPr>
+        <w:t>שלב 5:</w:t>
+      </w:r>
+      <w:r>
+        <w:rPr>
+          <w:lang w:val="en-US"/>
+        </w:rPr>
+        <w:t xml:space="preserve"> </w:t>
+      </w:r>
+    </w:p>
+    <w:p>
+      <w:pPr>
+        <w:bidi/>
+        <w:rPr>
+          <w:rtl/>
+          <w:lang w:val="en-US"/>
+        </w:rPr>
+      </w:pPr>
+      <w:r>
+        <w:rPr>
+          <w:rFonts w:hint="cs"/>
+          <w:rtl/>
+          <w:lang w:val="en-US"/>
+        </w:rPr>
+        <w:t xml:space="preserve">תבדוק האם יש הזמנות לא מטופלות, או בגלל ששלב 4 לא הצליח ואז נעשה אותו שוב, </w:t>
+      </w:r>
+    </w:p>
+    <w:p>
+      <w:pPr>
+        <w:bidi/>
+        <w:rPr>
+          <w:rtl/>
+          <w:lang w:val="en-US"/>
+        </w:rPr>
+      </w:pPr>
+      <w:r>
+        <w:rPr>
+          <w:rFonts w:hint="cs"/>
+          <w:rtl/>
+          <w:lang w:val="en-US"/>
+        </w:rPr>
+        <w:t xml:space="preserve">או כי הזמנות קטנות מידי. </w:t>
+      </w:r>
+    </w:p>
+    <w:p>
+      <w:pPr>
+        <w:bidi/>
+        <w:rPr>
+          <w:rtl/>
+          <w:lang w:val="en-US"/>
+        </w:rPr>
+      </w:pPr>
+      <w:r>
+        <w:rPr>
+          <w:rFonts w:hint="cs"/>
+          <w:rtl/>
+          <w:lang w:val="en-US"/>
+        </w:rPr>
+        <w:t>אם לא נמשיך</w:t>
+      </w:r>
+    </w:p>
+    <w:p>
+      <w:pPr>
+        <w:bidi/>
+        <w:rPr>
+          <w:rtl/>
+          <w:lang w:val="en-US"/>
+        </w:rPr>
+      </w:pPr>
+    </w:p>
+    <w:p>
+      <w:pPr>
+        <w:bidi/>
+        <w:rPr>
+          <w:rtl/>
+          <w:lang w:val="en-US"/>
+        </w:rPr>
+      </w:pPr>
+      <w:r>
+        <w:rPr>
+          <w:rFonts w:hint="cs"/>
+          <w:rtl/>
+          <w:lang w:val="en-US"/>
+        </w:rPr>
+        <w:t>שלב 6:</w:t>
+      </w:r>
+      <w:r>
+        <w:rPr>
+          <w:lang w:val="en-US"/>
+        </w:rPr>
+        <w:t xml:space="preserve"> </w:t>
+      </w:r>
+    </w:p>
+    <w:p>
+      <w:pPr>
+        <w:bidi/>
+        <w:rPr>
+          <w:rtl/>
+          <w:lang w:val="en-US"/>
+        </w:rPr>
+      </w:pPr>
+      <w:r>
+        <w:rPr>
+          <w:rFonts w:hint="cs"/>
+          <w:rtl/>
+          <w:lang w:val="en-US"/>
+        </w:rPr>
+        <w:t xml:space="preserve">נחשב את המרכזים החדשים, </w:t>
+      </w:r>
+    </w:p>
+    <w:p>
+      <w:pPr>
+        <w:bidi/>
+        <w:rPr>
+          <w:rtl/>
+          <w:lang w:val="en-US"/>
+        </w:rPr>
+      </w:pPr>
+    </w:p>
+    <w:p>
+      <w:pPr>
+        <w:bidi/>
+        <w:rPr>
+          <w:rtl/>
+          <w:lang w:val="en-US"/>
+        </w:rPr>
+      </w:pPr>
+      <w:r>
+        <w:rPr>
+          <w:rFonts w:hint="cs"/>
+          <w:rtl/>
+          <w:lang w:val="en-US"/>
+        </w:rPr>
+        <w:t xml:space="preserve">שלב 7, נבצע שוב את שלב 2 עד 5 , כל עוד השיפור שלנו קטן מאפסילון מסיום או חצה זה מסוים. </w:t>
+      </w:r>
+    </w:p>
+    <w:p>
+      <w:pPr>
+        <w:bidi/>
+        <w:rPr>
+          <w:rtl/>
+          <w:lang w:val="en-US"/>
+        </w:rPr>
+      </w:pPr>
+    </w:p>
+    <w:p>
+      <w:pPr>
+        <w:bidi/>
+        <w:rPr>
+          <w:rtl/>
+          <w:lang w:val="en-US"/>
+        </w:rPr>
+      </w:pPr>
+    </w:p>
+    <w:p>
+      <w:pPr>
+        <w:bidi/>
+        <w:rPr>
+          <w:rtl/>
+          <w:lang w:val="en-US"/>
+        </w:rPr>
+      </w:pPr>
+      <w:r>
+        <w:rPr>
+          <w:rFonts w:hint="cs"/>
+          <w:rtl/>
+          <w:lang w:val="en-US"/>
+        </w:rPr>
+        <w:t xml:space="preserve">מאמר 3 </w:t>
+      </w:r>
+      <w:r>
+        <w:rPr>
+          <w:rtl/>
+          <w:lang w:val="en-US"/>
+        </w:rPr>
+        <w:t>–</w:t>
+      </w:r>
+      <w:r>
+        <w:rPr>
+          <w:rFonts w:hint="cs"/>
+          <w:rtl/>
+          <w:lang w:val="en-US"/>
+        </w:rPr>
+        <w:t xml:space="preserve"> </w:t>
+      </w:r>
+    </w:p>
+    <w:p>
+      <w:pPr>
+        <w:rPr>
+          <w:lang w:val="en-US"/>
+        </w:rPr>
+      </w:pPr>
+    </w:p>
+    <w:p>
+      <w:pPr>
+        <w:bidi/>
+        <w:rPr>
+          <w:rFonts w:hint="cs"/>
+          <w:rtl/>
+          <w:lang w:val="en-US"/>
+        </w:rPr>
+      </w:pPr>
+    </w:p>
+    <w:p>
+      <w:pPr>
+        <w:bidi/>
+        <w:rPr>
+          <w:lang w:val="en-US"/>
+        </w:rPr>
+      </w:pPr>
+    </w:p>
+    <w:p>
+      <w:pPr>
+        <w:bidi/>
+        <w:rPr>
+          <w:lang w:val="en-US"/>
+        </w:rPr>
+      </w:pPr>
+    </w:p>
+    <w:p>
+      <w:pPr>
+        <w:bidi/>
+        <w:rPr>
+          <w:rtl/>
+          <w:lang w:val="en-US"/>
+        </w:rPr>
+      </w:pPr>
+      <w:r>
+        <w:rPr>
+          <w:rFonts w:hint="cs"/>
+          <w:rtl/>
+          <w:lang w:val="en-US"/>
+        </w:rPr>
+        <w:t xml:space="preserve">אלגוריתם נוסף </w:t>
+      </w:r>
+      <w:r>
+        <w:rPr>
+          <w:rtl/>
+          <w:lang w:val="en-US"/>
+        </w:rPr>
+        <w:t>–</w:t>
+      </w:r>
+      <w:r>
+        <w:rPr>
+          <w:rFonts w:hint="cs"/>
+          <w:rtl/>
+          <w:lang w:val="en-US"/>
+        </w:rPr>
+        <w:t xml:space="preserve"> הינו </w:t>
+      </w:r>
+      <w:r>
+        <w:rPr>
+          <w:rFonts w:hint="cs"/>
+          <w:rtl/>
+          <w:lang w:val="en-US"/>
+        </w:rPr>
+        <w:t xml:space="preserve">מותאם יותר למקרה שלנו, שהוא בעצם של מה שלמדנו במאמרים האחרים. </w:t>
+      </w:r>
+    </w:p>
+    <w:p>
+      <w:pPr>
+        <w:bidi/>
+        <w:rPr>
+          <w:rtl/>
+          <w:lang w:val="en-US"/>
+        </w:rPr>
+      </w:pPr>
+      <w:r>
+        <w:rPr>
+          <w:rFonts w:cs="Arial"/>
+          <w:rtl/>
+          <w:lang w:val="en-US"/>
+        </w:rPr>
+        <w:lastRenderedPageBreak/>
+        <w:drawing>
+          <wp:inline distT="0" distB="0" distL="0" distR="0" wp14:anchorId="061DB012" wp14:editId="19E5D1C6">
+            <wp:extent cx="5943600" cy="4104005"/>
+            <wp:effectExtent l="0" t="0" r="0" b="0"/>
+            <wp:docPr id="529622406" name="Picture 1"/>
+            <wp:cNvGraphicFramePr>
+              <a:graphicFrameLocks xmlns:a="http://schemas.openxmlformats.org/drawingml/2006/main" noChangeAspect="1"/>
+            </wp:cNvGraphicFramePr>
+            <a:graphic xmlns:a="http://schemas.openxmlformats.org/drawingml/2006/main">
+              <a:graphicData uri="http://schemas.openxmlformats.org/drawingml/2006/picture">
+                <pic:pic xmlns:pic="http://schemas.openxmlformats.org/drawingml/2006/picture">
+                  <pic:nvPicPr>
+                    <pic:cNvPr id="529622406" name=""/>
+                    <pic:cNvPicPr/>
+                  </pic:nvPicPr>
+                  <pic:blipFill>
+                    <a:blip r:embed="rId7"/>
+                    <a:stretch>
+                      <a:fillRect/>
+                    </a:stretch>
+                  </pic:blipFill>
+                  <pic:spPr>
+                    <a:xfrm>
+                      <a:off x="0" y="0"/>
+                      <a:ext cx="5943600" cy="4104005"/>
+                    </a:xfrm>
+                    <a:prstGeom prst="rect">
+                      <a:avLst/>
+                    </a:prstGeom>
+                  </pic:spPr>
+                </pic:pic>
+              </a:graphicData>
+            </a:graphic>
+          </wp:inline>
+        </w:drawing>
+      </w:r>
     </w:p>
     <w:p>
       <w:pPr>
@@ -670,6 +2559,271 @@
           <w:lang w:val="es-ES"/>
         </w:rPr>
       </w:pPr>
+      <w:r>
+        <w:rPr>
+          <w:rFonts w:hint="cs"/>
+          <w:rtl/>
+          <w:lang w:val="es-ES"/>
+        </w:rPr>
+        <w:t xml:space="preserve">עדיין לא קוד סופי, אבל נסביר אותו </w:t>
+      </w:r>
+    </w:p>
+    <w:p>
+      <w:pPr>
+        <w:bidi/>
+        <w:rPr>
+          <w:rtl/>
+          <w:lang w:val="es-ES"/>
+        </w:rPr>
+      </w:pPr>
+      <w:r>
+        <w:rPr>
+          <w:rFonts w:hint="cs"/>
+          <w:rtl/>
+          <w:lang w:val="es-ES"/>
+        </w:rPr>
+        <w:t xml:space="preserve">המטרה שלנו אנחנו מתחילים עם כל </w:t>
+      </w:r>
+      <w:proofErr w:type="spellStart"/>
+      <w:r>
+        <w:rPr>
+          <w:rFonts w:hint="cs"/>
+          <w:rtl/>
+          <w:lang w:val="es-ES"/>
+        </w:rPr>
+        <w:t>ההמנות</w:t>
+      </w:r>
+      <w:proofErr w:type="spellEnd"/>
+      <w:r>
+        <w:rPr>
+          <w:rFonts w:hint="cs"/>
+          <w:rtl/>
+          <w:lang w:val="es-ES"/>
+        </w:rPr>
+        <w:t xml:space="preserve"> שלנו, עכשיו לכל הזמנה יש את המידע הבא, </w:t>
+      </w:r>
+    </w:p>
+    <w:p>
+      <w:pPr>
+        <w:bidi/>
+        <w:rPr>
+          <w:rtl/>
+          <w:lang w:val="es-ES"/>
+        </w:rPr>
+      </w:pPr>
+      <w:r>
+        <w:rPr>
+          <w:rFonts w:hint="cs"/>
+          <w:rtl/>
+          <w:lang w:val="es-ES"/>
+        </w:rPr>
+        <w:t xml:space="preserve">מספר הזמנה </w:t>
+      </w:r>
+    </w:p>
+    <w:p>
+      <w:pPr>
+        <w:bidi/>
+        <w:rPr>
+          <w:rtl/>
+          <w:lang w:val="es-ES"/>
+        </w:rPr>
+      </w:pPr>
+      <w:r>
+        <w:rPr>
+          <w:rFonts w:hint="cs"/>
+          <w:rtl/>
+          <w:lang w:val="es-ES"/>
+        </w:rPr>
+        <w:t xml:space="preserve">מוצרים </w:t>
+      </w:r>
+    </w:p>
+    <w:p>
+      <w:pPr>
+        <w:bidi/>
+        <w:rPr>
+          <w:rtl/>
+          <w:lang w:val="es-ES"/>
+        </w:rPr>
+      </w:pPr>
+      <w:r>
+        <w:rPr>
+          <w:rFonts w:hint="cs"/>
+          <w:rtl/>
+          <w:lang w:val="es-ES"/>
+        </w:rPr>
+        <w:t xml:space="preserve">כאשר לכל מוצר יש את המידע הבא </w:t>
+      </w:r>
+    </w:p>
+    <w:p>
+      <w:pPr>
+        <w:bidi/>
+        <w:rPr>
+          <w:rtl/>
+          <w:lang w:val="es-ES"/>
+        </w:rPr>
+      </w:pPr>
+      <w:r>
+        <w:rPr>
+          <w:rFonts w:hint="cs"/>
+          <w:rtl/>
+          <w:lang w:val="es-ES"/>
+        </w:rPr>
+        <w:t>כמות (שהיא במקרה שלנו לא מעניינת אותנו יותר מידי)</w:t>
+      </w:r>
+      <w:r>
+        <w:rPr>
+          <w:lang w:val="es-ES"/>
+        </w:rPr>
+        <w:t xml:space="preserve"> </w:t>
+      </w:r>
+    </w:p>
+    <w:p>
+      <w:pPr>
+        <w:bidi/>
+        <w:rPr>
+          <w:rtl/>
+          <w:lang w:val="es-ES"/>
+        </w:rPr>
+      </w:pPr>
+      <w:r>
+        <w:rPr>
+          <w:rFonts w:hint="cs"/>
+          <w:rtl/>
+          <w:lang w:val="es-ES"/>
+        </w:rPr>
+        <w:t xml:space="preserve">מיקום שהיא מאוד מעניינת, </w:t>
+      </w:r>
+    </w:p>
+    <w:p>
+      <w:pPr>
+        <w:bidi/>
+        <w:rPr>
+          <w:rtl/>
+          <w:lang w:val="es-ES"/>
+        </w:rPr>
+      </w:pPr>
+    </w:p>
+    <w:p>
+      <w:pPr>
+        <w:bidi/>
+        <w:rPr>
+          <w:rtl/>
+          <w:lang w:val="es-ES"/>
+        </w:rPr>
+      </w:pPr>
+      <w:r>
+        <w:rPr>
+          <w:rFonts w:hint="cs"/>
+          <w:rtl/>
+          <w:lang w:val="es-ES"/>
+        </w:rPr>
+        <w:t xml:space="preserve">עכשיו הגדרנו את המקסימום הזמנות ב batch כ 25, כמקרה פרטי כמובן אפשר לשנות </w:t>
+      </w:r>
+    </w:p>
+    <w:p>
+      <w:pPr>
+        <w:bidi/>
+        <w:rPr>
+          <w:rtl/>
+          <w:lang w:val="es-ES"/>
+        </w:rPr>
+      </w:pPr>
+      <w:r>
+        <w:rPr>
+          <w:rFonts w:hint="cs"/>
+          <w:rtl/>
+          <w:lang w:val="es-ES"/>
+        </w:rPr>
+        <w:t xml:space="preserve">עכשיו אנחנו מתקדמים על ידי בחירת הזמנה רנדומלית והוספה שלה אל ה batch, לאחר מכן אנחנו מתחילים לחפש את ההזמנה הכי טובה להתאים אותה אליה, שזה בעצם אומר מי ההזמנה הכי דומה אליה, שיש לה הכי הרבה התאמה והכי פחות חוסר התאמה. </w:t>
+      </w:r>
+    </w:p>
+    <w:p>
+      <w:pPr>
+        <w:bidi/>
+        <w:rPr>
+          <w:rtl/>
+          <w:lang w:val="es-ES"/>
+        </w:rPr>
+      </w:pPr>
+      <w:r>
+        <w:rPr>
+          <w:rFonts w:hint="cs"/>
+          <w:rtl/>
+          <w:lang w:val="es-ES"/>
+        </w:rPr>
+        <w:t xml:space="preserve">(קבלנו מידע מהחברה שאצלם העצירות לוקחות הרבה מאוד זמן ולכן הדגשנו את הצורך במינימום עצירות), </w:t>
+      </w:r>
+    </w:p>
+    <w:p>
+      <w:pPr>
+        <w:bidi/>
+        <w:rPr>
+          <w:rtl/>
+          <w:lang w:val="es-ES"/>
+        </w:rPr>
+      </w:pPr>
+      <w:r>
+        <w:rPr>
+          <w:rFonts w:hint="cs"/>
+          <w:rtl/>
+          <w:lang w:val="es-ES"/>
+        </w:rPr>
+        <w:lastRenderedPageBreak/>
+        <w:t>לאחר מכן אנחנו מוסיפים את זה למערך מיקומים שלנו וממשיכים בכך כל עוד אנחנו עם פחות אברים מהכמות המקסימלית של ה batch.</w:t>
+      </w:r>
+    </w:p>
+    <w:p>
+      <w:pPr>
+        <w:bidi/>
+        <w:rPr>
+          <w:rFonts w:hint="cs"/>
+          <w:rtl/>
+          <w:lang w:val="es-ES"/>
+        </w:rPr>
+      </w:pPr>
+    </w:p>
+    <w:p>
+      <w:pPr>
+        <w:bidi/>
+        <w:rPr>
+          <w:rFonts w:hint="cs"/>
+          <w:rtl/>
+          <w:lang w:val="en-US"/>
+        </w:rPr>
+      </w:pPr>
+    </w:p>
+    <w:p>
+      <w:pPr>
+        <w:bidi/>
+        <w:rPr>
+          <w:lang w:val="en-US"/>
+        </w:rPr>
+      </w:pPr>
+    </w:p>
+    <w:p>
+      <w:pPr>
+        <w:rPr>
+          <w:lang w:val="en-US"/>
+        </w:rPr>
+      </w:pPr>
+    </w:p>
+    <w:p>
+      <w:pPr>
+        <w:bidi/>
+        <w:rPr>
+          <w:rtl/>
+          <w:lang w:val="en-US"/>
+        </w:rPr>
+      </w:pPr>
+    </w:p>
+    <w:p>
+      <w:pPr>
+        <w:bidi/>
+        <w:rPr>
+          <w:rtl/>
+          <w:lang w:val="es-ES"/>
+        </w:rPr>
+      </w:pPr>
     </w:p>
     <w:p>
       <w:pPr>
@@ -724,7 +2878,7 @@
           <w:lang w:val="en-US"/>
         </w:rPr>
       </w:pPr>
-      <w:hyperlink r:id="rId6" w:history="1">
+      <w:hyperlink r:id="rId8" w:history="1">
         <w:r>
           <w:rPr>
             <w:rStyle w:val="Hyperlink"/>
@@ -780,6 +2934,103 @@
     </w:sectPr>
   </w:body>
 </w:document>
+</file>
+
+<file path=word/numbering.xml><?xml version="1.0" encoding="utf-8"?>
+<w:numbering xmlns:wpc="http://schemas.microsoft.com/office/word/2010/wordprocessingCanvas" xmlns:cx="http://schemas.microsoft.com/office/drawing/2014/chartex" xmlns:cx1="http://schemas.microsoft.com/office/drawing/2015/9/8/chartex" xmlns:cx2="http://schemas.microsoft.com/office/drawing/2015/10/21/chartex" xmlns:cx3="http://schemas.microsoft.com/office/drawing/2016/5/9/chartex" xmlns:cx4="http://schemas.microsoft.com/office/drawing/2016/5/10/chartex" xmlns:cx5="http://schemas.microsoft.com/office/drawing/2016/5/11/chartex" xmlns:cx6="http://schemas.microsoft.com/office/drawing/2016/5/12/chartex" xmlns:cx7="http://schemas.microsoft.com/office/drawing/2016/5/13/chartex" xmlns:cx8="http://schemas.microsoft.com/office/drawing/2016/5/14/chartex" xmlns:mc="http://schemas.openxmlformats.org/markup-compatibility/2006" xmlns:aink="http://schemas.microsoft.com/office/drawing/2016/ink" xmlns:am3d="http://schemas.microsoft.com/office/drawing/2017/model3d" xmlns:o="urn:schemas-microsoft-com:office:office" xmlns:oel="http://schemas.microsoft.com/office/2019/extlst" xmlns:r="http://schemas.openxmlformats.org/officeDocument/2006/relationships" xmlns:m="http://schemas.openxmlformats.org/officeDocument/2006/math" xmlns:v="urn:schemas-microsoft-com:vml" xmlns:wp14="http://schemas.microsoft.com/office/word/2010/wordprocessingDrawing" xmlns:wp="http://schemas.openxmlformats.org/drawingml/2006/wordprocessingDrawing" xmlns:w10="urn:schemas-microsoft-com:office:word" xmlns:w="http://schemas.openxmlformats.org/wordprocessingml/2006/main" xmlns:w14="http://schemas.microsoft.com/office/word/2010/wordml" xmlns:w15="http://schemas.microsoft.com/office/word/2012/wordml" xmlns:w16cex="http://schemas.microsoft.com/office/word/2018/wordml/cex" xmlns:w16cid="http://schemas.microsoft.com/office/word/2016/wordml/cid" xmlns:w16="http://schemas.microsoft.com/office/word/2018/wordml" xmlns:w16sdtdh="http://schemas.microsoft.com/office/word/2020/wordml/sdtdatahash" xmlns:w16se="http://schemas.microsoft.com/office/word/2015/wordml/symex" xmlns:wpg="http://schemas.microsoft.com/office/word/2010/wordprocessingGroup" xmlns:wpi="http://schemas.microsoft.com/office/word/2010/wordprocessingInk" xmlns:wne="http://schemas.microsoft.com/office/word/2006/wordml" xmlns:wps="http://schemas.microsoft.com/office/word/2010/wordprocessingShape" mc:Ignorable="w14 w15 w16se w16cid w16 w16cex w16sdtdh wp14">
+  <w:abstractNum w:abstractNumId="0" w15:restartNumberingAfterBreak="0">
+    <w:nsid w:val="66C150A9"/>
+    <w:multiLevelType w:val="hybridMultilevel"/>
+    <w:tmpl w:val="D4A439C6"/>
+    <w:lvl w:ilvl="0" w:tplc="04090011">
+      <w:start w:val="1"/>
+      <w:numFmt w:val="decimal"/>
+      <w:lvlText w:val="%1)"/>
+      <w:lvlJc w:val="left"/>
+      <w:pPr>
+        <w:ind w:left="720" w:hanging="360"/>
+      </w:pPr>
+      <w:rPr>
+        <w:rFonts w:hint="default"/>
+      </w:rPr>
+    </w:lvl>
+    <w:lvl w:ilvl="1" w:tplc="04090019" w:tentative="1">
+      <w:start w:val="1"/>
+      <w:numFmt w:val="lowerLetter"/>
+      <w:lvlText w:val="%2."/>
+      <w:lvlJc w:val="left"/>
+      <w:pPr>
+        <w:ind w:left="1440" w:hanging="360"/>
+      </w:pPr>
+    </w:lvl>
+    <w:lvl w:ilvl="2" w:tplc="0409001B" w:tentative="1">
+      <w:start w:val="1"/>
+      <w:numFmt w:val="lowerRoman"/>
+      <w:lvlText w:val="%3."/>
+      <w:lvlJc w:val="right"/>
+      <w:pPr>
+        <w:ind w:left="2160" w:hanging="180"/>
+      </w:pPr>
+    </w:lvl>
+    <w:lvl w:ilvl="3" w:tplc="0409000F" w:tentative="1">
+      <w:start w:val="1"/>
+      <w:numFmt w:val="decimal"/>
+      <w:lvlText w:val="%4."/>
+      <w:lvlJc w:val="left"/>
+      <w:pPr>
+        <w:ind w:left="2880" w:hanging="360"/>
+      </w:pPr>
+    </w:lvl>
+    <w:lvl w:ilvl="4" w:tplc="04090019" w:tentative="1">
+      <w:start w:val="1"/>
+      <w:numFmt w:val="lowerLetter"/>
+      <w:lvlText w:val="%5."/>
+      <w:lvlJc w:val="left"/>
+      <w:pPr>
+        <w:ind w:left="3600" w:hanging="360"/>
+      </w:pPr>
+    </w:lvl>
+    <w:lvl w:ilvl="5" w:tplc="0409001B" w:tentative="1">
+      <w:start w:val="1"/>
+      <w:numFmt w:val="lowerRoman"/>
+      <w:lvlText w:val="%6."/>
+      <w:lvlJc w:val="right"/>
+      <w:pPr>
+        <w:ind w:left="4320" w:hanging="180"/>
+      </w:pPr>
+    </w:lvl>
+    <w:lvl w:ilvl="6" w:tplc="0409000F" w:tentative="1">
+      <w:start w:val="1"/>
+      <w:numFmt w:val="decimal"/>
+      <w:lvlText w:val="%7."/>
+      <w:lvlJc w:val="left"/>
+      <w:pPr>
+        <w:ind w:left="5040" w:hanging="360"/>
+      </w:pPr>
+    </w:lvl>
+    <w:lvl w:ilvl="7" w:tplc="04090019" w:tentative="1">
+      <w:start w:val="1"/>
+      <w:numFmt w:val="lowerLetter"/>
+      <w:lvlText w:val="%8."/>
+      <w:lvlJc w:val="left"/>
+      <w:pPr>
+        <w:ind w:left="5760" w:hanging="360"/>
+      </w:pPr>
+    </w:lvl>
+    <w:lvl w:ilvl="8" w:tplc="0409001B" w:tentative="1">
+      <w:start w:val="1"/>
+      <w:numFmt w:val="lowerRoman"/>
+      <w:lvlText w:val="%9."/>
+      <w:lvlJc w:val="right"/>
+      <w:pPr>
+        <w:ind w:left="6480" w:hanging="180"/>
+      </w:pPr>
+    </w:lvl>
+  </w:abstractNum>
+  <w:num w:numId="1" w16cid:durableId="1224636453">
+    <w:abstractNumId w:val="0"/>
+  </w:num>
+</w:numbering>
 </file>
 
 <file path=word/styles.xml><?xml version="1.0" encoding="utf-8"?>

</xml_diff>

<commit_message>
chore: Update center_locations.json with additional items and fix get_center_locations_for_item function
</commit_message>
<xml_diff>
--- a/מסמך איפון.docx
+++ b/מסמך איפון.docx
@@ -1814,7 +1814,6 @@
       <w:pPr>
         <w:bidi/>
         <w:rPr>
-          <w:rFonts w:hint="cs"/>
           <w:rtl/>
           <w:lang w:val="en-US"/>
         </w:rPr>
@@ -1964,19 +1963,11 @@
           <w:lang w:val="en-US"/>
         </w:rPr>
       </w:pPr>
-      <w:proofErr w:type="gramStart"/>
-      <w:r>
-        <w:rPr>
-          <w:lang w:val="en-US"/>
-        </w:rPr>
-        <w:t>FCFS  -</w:t>
-      </w:r>
-      <w:proofErr w:type="gramEnd"/>
-      <w:r>
-        <w:rPr>
-          <w:lang w:val="en-US"/>
-        </w:rPr>
-        <w:t xml:space="preserve"> first come first serve , Saving Algorithm (C&amp;W(ii)) , ILS </w:t>
+      <w:r>
+        <w:rPr>
+          <w:lang w:val="en-US"/>
+        </w:rPr>
+        <w:t xml:space="preserve">FCFS  - first come first serve , Saving Algorithm (C&amp;W(ii)) , ILS </w:t>
       </w:r>
     </w:p>
     <w:p>
@@ -2267,31 +2258,15 @@
         <w:rPr>
           <w:lang w:val="en-US"/>
         </w:rPr>
-        <w:t xml:space="preserve">CCA </w:t>
-      </w:r>
-      <w:proofErr w:type="gramStart"/>
-      <w:r>
-        <w:rPr>
-          <w:lang w:val="en-US"/>
-        </w:rPr>
-        <w:t xml:space="preserve">– </w:t>
-      </w:r>
-      <w:r>
-        <w:rPr>
-          <w:rFonts w:hint="cs"/>
-          <w:rtl/>
-          <w:lang w:val="en-US"/>
-        </w:rPr>
-        <w:t xml:space="preserve"> הינו</w:t>
-      </w:r>
-      <w:proofErr w:type="gramEnd"/>
-      <w:r>
-        <w:rPr>
-          <w:rFonts w:hint="cs"/>
-          <w:rtl/>
-          <w:lang w:val="en-US"/>
-        </w:rPr>
-        <w:t xml:space="preserve"> אלגוריתם אשר מבוסס על מידע העבר (בעיות </w:t>
+        <w:t xml:space="preserve">CCA – </w:t>
+      </w:r>
+      <w:r>
+        <w:rPr>
+          <w:rFonts w:hint="cs"/>
+          <w:rtl/>
+          <w:lang w:val="en-US"/>
+        </w:rPr>
+        <w:t xml:space="preserve"> הינו אלגוריתם אשר מבוסס על מידע העבר (בעיות </w:t>
       </w:r>
       <w:proofErr w:type="spellStart"/>
       <w:r>
@@ -3477,7 +3452,6 @@
       <w:pPr>
         <w:jc w:val="right"/>
         <w:rPr>
-          <w:rFonts w:hint="cs"/>
           <w:rtl/>
           <w:lang w:val="en-US"/>
         </w:rPr>
@@ -4312,6 +4286,61 @@
         </w:rPr>
         <w:t>article 2</w:t>
       </w:r>
+    </w:p>
+    <w:p>
+      <w:pPr>
+        <w:jc w:val="right"/>
+        <w:rPr>
+          <w:lang w:val="en-US"/>
+        </w:rPr>
+      </w:pPr>
+      <w:r>
+        <w:rPr>
+          <w:lang w:val="en-US"/>
+        </w:rPr>
+        <w:t>\</w:t>
+      </w:r>
+    </w:p>
+    <w:p>
+      <w:pPr>
+        <w:jc w:val="right"/>
+        <w:rPr>
+          <w:lang w:val="en-US"/>
+        </w:rPr>
+      </w:pPr>
+    </w:p>
+    <w:p>
+      <w:pPr>
+        <w:jc w:val="right"/>
+        <w:rPr>
+          <w:lang w:val="en-US"/>
+        </w:rPr>
+      </w:pPr>
+    </w:p>
+    <w:p>
+      <w:pPr>
+        <w:jc w:val="right"/>
+        <w:rPr>
+          <w:lang w:val="en-US"/>
+        </w:rPr>
+      </w:pPr>
+      <w:hyperlink r:id="rId13" w:history="1">
+        <w:r>
+          <w:rPr>
+            <w:rStyle w:val="Hyperlink"/>
+            <w:lang w:val="en-US"/>
+          </w:rPr>
+          <w:t>https://scholar.sun.ac.za/server/api/core/bitstreams/4fe4f838-1956-4829-9241-3686df6476d7/content</w:t>
+        </w:r>
+      </w:hyperlink>
+    </w:p>
+    <w:p>
+      <w:pPr>
+        <w:jc w:val="right"/>
+        <w:rPr>
+          <w:lang w:val="en-US"/>
+        </w:rPr>
+      </w:pPr>
     </w:p>
     <w:p>
       <w:pPr>

</xml_diff>